<commit_message>
Update Week 13 Summary
</commit_message>
<xml_diff>
--- a/plans/Week13Summary.docx
+++ b/plans/Week13Summary.docx
@@ -130,7 +130,7 @@
           <w:szCs w:val="24"/>
           <w:rtl w:val="0"/>
         </w:rPr>
-        <w:t xml:space="preserve">Encrypted cookies created once users login. Cookies store username info and logins are timed.</w:t>
+        <w:t xml:space="preserve">Encrypted cookies created once users login. Cookies store username info and logins are timed. Implemented cookies to store sessions and allow user to navigate back to home page once signed in.</w:t>
       </w:r>
     </w:p>
     <w:p>
@@ -150,6 +150,85 @@
       </w:pPr>
       <w:r>
         <w:rPr>
+          <w:sz w:val="24"/>
+          <w:szCs w:val="24"/>
+          <w:rtl w:val="0"/>
+        </w:rPr>
+        <w:t xml:space="preserve">Improved style of the selling section.</w:t>
+      </w:r>
+    </w:p>
+    <w:p>
+      <w:pPr>
+        <w:numPr>
+          <w:ilvl w:val="0"/>
+          <w:numId w:val="1"/>
+        </w:numPr>
+        <w:spacing w:line="480" w:lineRule="auto"/>
+        <w:ind w:left="720" w:hanging="360"/>
+        <w:contextualSpacing w:val="1"/>
+        <w:rPr>
+          <w:sz w:val="24"/>
+          <w:szCs w:val="24"/>
+          <w:u w:val="none"/>
+        </w:rPr>
+      </w:pPr>
+      <w:r>
+        <w:rPr>
+          <w:sz w:val="24"/>
+          <w:szCs w:val="24"/>
+          <w:rtl w:val="0"/>
+        </w:rPr>
+        <w:t xml:space="preserve">Improved style of logout page.</w:t>
+      </w:r>
+    </w:p>
+    <w:p>
+      <w:pPr>
+        <w:numPr>
+          <w:ilvl w:val="0"/>
+          <w:numId w:val="1"/>
+        </w:numPr>
+        <w:spacing w:line="480" w:lineRule="auto"/>
+        <w:ind w:left="720" w:hanging="360"/>
+        <w:contextualSpacing w:val="1"/>
+        <w:rPr>
+          <w:sz w:val="24"/>
+          <w:szCs w:val="24"/>
+        </w:rPr>
+      </w:pPr>
+      <w:r>
+        <w:rPr>
+          <w:sz w:val="24"/>
+          <w:szCs w:val="24"/>
+          <w:rtl w:val="0"/>
+        </w:rPr>
+        <w:t xml:space="preserve">Change listing references to browse.</w:t>
+      </w:r>
+    </w:p>
+    <w:p>
+      <w:pPr>
+        <w:numPr>
+          <w:ilvl w:val="0"/>
+          <w:numId w:val="1"/>
+        </w:numPr>
+        <w:spacing w:line="480" w:lineRule="auto"/>
+        <w:ind w:left="720" w:hanging="360"/>
+        <w:contextualSpacing w:val="1"/>
+        <w:rPr>
+          <w:sz w:val="24"/>
+          <w:szCs w:val="24"/>
+          <w:u w:val="none"/>
+        </w:rPr>
+      </w:pPr>
+      <w:r>
+        <w:rPr>
+          <w:sz w:val="24"/>
+          <w:szCs w:val="24"/>
+          <w:rtl w:val="0"/>
+        </w:rPr>
+        <w:t xml:space="preserve">Created view for home page once user is logged in.</w:t>
+      </w:r>
+      <w:r>
+        <w:rPr>
           <w:rtl w:val="0"/>
         </w:rPr>
       </w:r>
@@ -228,50 +307,76 @@
           <w:szCs w:val="24"/>
           <w:rtl w:val="0"/>
         </w:rPr>
-        <w:t xml:space="preserve">Implement cookies to store sessions and allow user to navigate back to home page once signed in (and view the altered page).</w:t>
-      </w:r>
-    </w:p>
-    <w:p>
-      <w:pPr>
-        <w:spacing w:line="480" w:lineRule="auto"/>
-        <w:contextualSpacing w:val="0"/>
-      </w:pPr>
-      <w:r>
-        <w:rPr>
-          <w:rtl w:val="0"/>
-        </w:rPr>
-      </w:r>
-    </w:p>
-    <w:p>
-      <w:pPr>
-        <w:spacing w:line="480" w:lineRule="auto"/>
-        <w:contextualSpacing w:val="0"/>
-      </w:pPr>
-      <w:r>
-        <w:rPr>
-          <w:rtl w:val="0"/>
-        </w:rPr>
-      </w:r>
-    </w:p>
-    <w:p>
-      <w:pPr>
-        <w:spacing w:line="480" w:lineRule="auto"/>
-        <w:contextualSpacing w:val="0"/>
-      </w:pPr>
-      <w:r>
-        <w:rPr>
-          <w:rtl w:val="0"/>
-        </w:rPr>
-      </w:r>
-    </w:p>
-    <w:p>
-      <w:pPr>
-        <w:contextualSpacing w:val="0"/>
-      </w:pPr>
-      <w:r>
-        <w:rPr>
-          <w:rtl w:val="0"/>
-        </w:rPr>
+        <w:t xml:space="preserve">Change the profile page so that a user can edit their information if desired directly from the page.</w:t>
+      </w:r>
+    </w:p>
+    <w:p>
+      <w:pPr>
+        <w:numPr>
+          <w:ilvl w:val="0"/>
+          <w:numId w:val="2"/>
+        </w:numPr>
+        <w:spacing w:line="480" w:lineRule="auto"/>
+        <w:ind w:left="720" w:hanging="360"/>
+        <w:contextualSpacing w:val="1"/>
+        <w:rPr>
+          <w:sz w:val="24"/>
+          <w:szCs w:val="24"/>
+        </w:rPr>
+      </w:pPr>
+      <w:r>
+        <w:rPr>
+          <w:sz w:val="24"/>
+          <w:szCs w:val="24"/>
+          <w:rtl w:val="0"/>
+        </w:rPr>
+        <w:t xml:space="preserve">Change home page to altered home page once user is signed in.</w:t>
+      </w:r>
+    </w:p>
+    <w:p>
+      <w:pPr>
+        <w:numPr>
+          <w:ilvl w:val="0"/>
+          <w:numId w:val="2"/>
+        </w:numPr>
+        <w:spacing w:line="480" w:lineRule="auto"/>
+        <w:ind w:left="720" w:hanging="360"/>
+        <w:contextualSpacing w:val="1"/>
+        <w:rPr>
+          <w:sz w:val="24"/>
+          <w:szCs w:val="24"/>
+        </w:rPr>
+      </w:pPr>
+      <w:r>
+        <w:rPr>
+          <w:sz w:val="24"/>
+          <w:szCs w:val="24"/>
+          <w:rtl w:val="0"/>
+        </w:rPr>
+        <w:t xml:space="preserve">Add page numbers to listings page and split items on listing page into different views.</w:t>
+      </w:r>
+    </w:p>
+    <w:p>
+      <w:pPr>
+        <w:numPr>
+          <w:ilvl w:val="0"/>
+          <w:numId w:val="2"/>
+        </w:numPr>
+        <w:spacing w:line="480" w:lineRule="auto"/>
+        <w:ind w:left="720" w:hanging="360"/>
+        <w:contextualSpacing w:val="1"/>
+        <w:rPr>
+          <w:sz w:val="24"/>
+          <w:szCs w:val="24"/>
+        </w:rPr>
+      </w:pPr>
+      <w:r>
+        <w:rPr>
+          <w:sz w:val="24"/>
+          <w:szCs w:val="24"/>
+          <w:rtl w:val="0"/>
+        </w:rPr>
+        <w:t xml:space="preserve">Fix dynamic pages to redirect properly.</w:t>
       </w:r>
     </w:p>
     <w:p>

</xml_diff>